<commit_message>
Fix template variable format to use single braces consistently
Co-authored-by: 2004062000191 <2004062000191@ofppt-edu.ma>
</commit_message>
<xml_diff>
--- a/Templates/شهادة الحياة.docx
+++ b/Templates/شهادة الحياة.docx
@@ -25,7 +25,7 @@
         <w:jc w:val="right"/>
       </w:pPr>
       <w:r>
-        <w:t>نفيد بأن السيد/ة {{fullName}} حامل/ة البطاقة الوطنية رقم {{idNumber}} </w:t>
+        <w:t>نفيد بأن السيد/ة {fullName} حامل/ة البطاقة الوطنية رقم {idNumber} </w:t>
       </w:r>
     </w:p>
     <w:p>
@@ -34,7 +34,7 @@
         <w:jc w:val="right"/>
       </w:pPr>
       <w:r>
-        <w:t>والمقيم/ة في {{residence}} لا يزال/تزال على قيد الحياة حتى تاريخه.</w:t>
+        <w:t>والمقيم/ة في {residence} لا يزال/تزال على قيد الحياة حتى تاريخه.</w:t>
       </w:r>
     </w:p>
     <w:p>
@@ -48,7 +48,7 @@
         <w:jc w:val="right"/>
       </w:pPr>
       <w:r>
-        <w:t>وتسلم هذه الشهادة بناء على طلبه/ا بتاريخ {{date}}.</w:t>
+        <w:t>وتسلم هذه الشهادة بناء على طلبه/ا بتاريخ {date}.</w:t>
       </w:r>
     </w:p>
     <w:p>

</xml_diff>